<commit_message>
sending revised manuscript, methods, response to reviewers, letter to editor, to peter
</commit_message>
<xml_diff>
--- a/docs/manuscript/appeal_letter.docx
+++ b/docs/manuscript/appeal_letter.docx
@@ -208,12 +208,7 @@
         <w:t xml:space="preserve"> extreme selective breeding).</w:t>
       </w:r>
       <w:r>
-        <w:t xml:space="preserve"> </w:t>
-      </w:r>
-      <w:bookmarkStart w:id="0" w:name="_GoBack"/>
-      <w:bookmarkEnd w:id="0"/>
-      <w:r>
-        <w:t xml:space="preserve">This is largely irrelevant to the topic </w:t>
+        <w:t xml:space="preserve"> This is largely irrelevant to the topic </w:t>
       </w:r>
       <w:r>
         <w:t>of our study</w:t>
@@ -258,23 +253,7 @@
         <w:t xml:space="preserve"> We believe that statistical robustness is of the utmost importance, particularly when dealing with such a difficult problem, hence t</w:t>
       </w:r>
       <w:r>
-        <w:t xml:space="preserve">he emphasis of the manuscript was placed on the </w:t>
-      </w:r>
-      <w:proofErr w:type="spellStart"/>
-      <w:r>
-        <w:t>epistatic</w:t>
-      </w:r>
-      <w:proofErr w:type="spellEnd"/>
-      <w:r>
-        <w:t xml:space="preserve"> interactions that showed replication in two independent datasets, and this is the </w:t>
-      </w:r>
-      <w:proofErr w:type="gramStart"/>
-      <w:r>
-        <w:t>gold-standard</w:t>
-      </w:r>
-      <w:proofErr w:type="gramEnd"/>
-      <w:r>
-        <w:t xml:space="preserve"> for any statistical inference. The high degree of replication and concordance between discovery and replication populations reflects the robustness and highly conservative nature of the statistical methods we have used.  </w:t>
+        <w:t>he emphasis of the manuscript was placed on the epistatic interactions that showed replication in two independent datasets, and this is the gold-standard for any statistical inference. The high degree of replication and concordance between discovery and replication populations reflects the robustness and highly conservative nature of the statistical methods we have used.  </w:t>
       </w:r>
     </w:p>
     <w:p/>
@@ -284,13 +263,49 @@
         <w:t>S</w:t>
       </w:r>
       <w:r>
-        <w:t xml:space="preserve">ince receiving the reviewer comments we have performed two further analyses to </w:t>
+        <w:t xml:space="preserve">ince receiving the reviewer comments we have performed </w:t>
+      </w:r>
+      <w:r>
+        <w:t>three</w:t>
+      </w:r>
+      <w:r>
+        <w:t xml:space="preserve"> further </w:t>
+      </w:r>
+      <w:r>
+        <w:t xml:space="preserve">extensive </w:t>
+      </w:r>
+      <w:r>
+        <w:t xml:space="preserve">analyses to </w:t>
       </w:r>
       <w:r>
         <w:t>demonstrate</w:t>
       </w:r>
       <w:r>
-        <w:t xml:space="preserve"> the statistical robustness of these results. First, we calculated the type 1 error rate of the discovery stage, and second we quantified the similarity of patterns of epistasis between independent datasets. Both of these additional analyses provide further strong support for our results, and we believe </w:t>
+        <w:t xml:space="preserve"> the statistical robustness of these results. First, we calculated the type 1 e</w:t>
+      </w:r>
+      <w:r>
+        <w:t>rror rate of the discovery stage. S</w:t>
+      </w:r>
+      <w:r>
+        <w:t>econd</w:t>
+      </w:r>
+      <w:r>
+        <w:t>,</w:t>
+      </w:r>
+      <w:r>
+        <w:t xml:space="preserve"> we quantified the similarity of patterns of epistasis between independent datasets.</w:t>
+      </w:r>
+      <w:r>
+        <w:t xml:space="preserve"> Third, we performed simulations that demonstrate that replication of epistasis in independent datasets is statistically disadvantaged compared to replication of additive effects.</w:t>
+      </w:r>
+      <w:r>
+        <w:t xml:space="preserve"> </w:t>
+      </w:r>
+      <w:r>
+        <w:t>All three</w:t>
+      </w:r>
+      <w:r>
+        <w:t xml:space="preserve"> of these additional analyses provide further strong support for our results, and we believe </w:t>
       </w:r>
       <w:r>
         <w:t>that our study</w:t>
@@ -309,6 +324,9 @@
       </w:r>
       <w:r>
         <w:t>. </w:t>
+      </w:r>
+      <w:r>
+        <w:t xml:space="preserve">In doing so, large sections have been completely rewritten. </w:t>
       </w:r>
     </w:p>
     <w:p/>
@@ -347,13 +365,13 @@
     <w:p/>
     <w:p>
       <w:r>
-        <w:t xml:space="preserve">Peter Visscher and </w:t>
-      </w:r>
-      <w:proofErr w:type="spellStart"/>
-      <w:r>
-        <w:t>Gib</w:t>
-      </w:r>
-      <w:proofErr w:type="spellEnd"/>
+        <w:t>Peter Visscher and Gib</w:t>
+      </w:r>
+      <w:r>
+        <w:t>ran</w:t>
+      </w:r>
+      <w:bookmarkStart w:id="0" w:name="_GoBack"/>
+      <w:bookmarkEnd w:id="0"/>
       <w:r>
         <w:t xml:space="preserve"> Hemani, on behalf of all authors</w:t>
       </w:r>

</xml_diff>

<commit_message>
changed some things in response to peter's comments
</commit_message>
<xml_diff>
--- a/docs/manuscript/appeal_letter.docx
+++ b/docs/manuscript/appeal_letter.docx
@@ -88,151 +88,12 @@
     <w:p/>
     <w:p>
       <w:r>
-        <w:t xml:space="preserve">This study </w:t>
-      </w:r>
-      <w:r>
-        <w:t>uses advanced computational methodology to answer</w:t>
-      </w:r>
-      <w:r>
-        <w:t xml:space="preserve"> the</w:t>
-      </w:r>
-      <w:r>
-        <w:t xml:space="preserve"> previously unresolved</w:t>
-      </w:r>
-      <w:r>
-        <w:t xml:space="preserve"> question of whether epistasis </w:t>
-      </w:r>
-      <w:r>
-        <w:t>arises</w:t>
-      </w:r>
-      <w:r>
-        <w:t xml:space="preserve"> </w:t>
-      </w:r>
-      <w:r>
-        <w:t>in human</w:t>
-      </w:r>
-      <w:r>
-        <w:t xml:space="preserve"> </w:t>
-      </w:r>
-      <w:r>
-        <w:t>complex traits</w:t>
-      </w:r>
-      <w:r>
-        <w:t>. As R</w:t>
-      </w:r>
-      <w:r>
-        <w:t>eviewer 1 points out, the top</w:t>
-      </w:r>
-      <w:r>
-        <w:t xml:space="preserve">ic of epistasis is of </w:t>
-      </w:r>
-      <w:r>
-        <w:t xml:space="preserve">considerable </w:t>
-      </w:r>
-      <w:r>
-        <w:t>significance</w:t>
-      </w:r>
-      <w:r>
-        <w:t xml:space="preserve"> to</w:t>
-      </w:r>
-      <w:r>
-        <w:t xml:space="preserve"> the field of complex traits</w:t>
-      </w:r>
-      <w:r>
-        <w:t>, primarily because it has</w:t>
-      </w:r>
-      <w:r>
-        <w:t xml:space="preserve"> important implications for disease prediction and evolutionary theory. Despite numerous high</w:t>
-      </w:r>
-      <w:r>
-        <w:t>ly cited</w:t>
-      </w:r>
-      <w:r>
-        <w:t xml:space="preserve"> </w:t>
-      </w:r>
-      <w:r>
-        <w:t xml:space="preserve">reviews debating </w:t>
-      </w:r>
-      <w:r>
-        <w:t>its importance over the past decade, statistical and computational limitations have made it impossible to s</w:t>
-      </w:r>
-      <w:r>
-        <w:t xml:space="preserve">earch for epistasis empirically. Reviewer 2 correctly states </w:t>
-      </w:r>
-      <w:r>
-        <w:t xml:space="preserve">that epistasis has already been </w:t>
-      </w:r>
-      <w:r>
-        <w:t>shown (as do we in the manuscript!)</w:t>
-      </w:r>
-      <w:r>
-        <w:t xml:space="preserve">, </w:t>
-      </w:r>
-      <w:r>
-        <w:t>but</w:t>
-      </w:r>
-      <w:r>
-        <w:t xml:space="preserve"> the crucial difference is that when epistasis ha</w:t>
-      </w:r>
-      <w:r>
-        <w:t>s been previously reported it has been</w:t>
-      </w:r>
-      <w:r>
-        <w:t xml:space="preserve"> in model organisms </w:t>
-      </w:r>
-      <w:r>
-        <w:t xml:space="preserve">(e.g. </w:t>
-      </w:r>
-      <w:r>
-        <w:t>yeast</w:t>
-      </w:r>
-      <w:r>
-        <w:t>, chickens</w:t>
-      </w:r>
-      <w:r>
-        <w:t>, mice</w:t>
-      </w:r>
-      <w:r>
-        <w:t>)</w:t>
-      </w:r>
-      <w:r>
-        <w:t xml:space="preserve"> where genetic variation is generated artificially (e.g. t</w:t>
-      </w:r>
-      <w:r>
-        <w:t>hroug</w:t>
-      </w:r>
-      <w:r>
-        <w:t>h gene knockout studies or</w:t>
-      </w:r>
-      <w:r>
-        <w:t xml:space="preserve"> extreme selective breeding).</w:t>
-      </w:r>
-      <w:r>
-        <w:t xml:space="preserve"> This is largely irrelevant to the topic </w:t>
-      </w:r>
-      <w:r>
-        <w:t>of our study</w:t>
-      </w:r>
-      <w:r>
-        <w:t>, and t</w:t>
-      </w:r>
-      <w:r>
-        <w:t>he presentation of credible empirical evidence for epistasis</w:t>
-      </w:r>
-      <w:r>
-        <w:t xml:space="preserve"> influencing human complex traits</w:t>
-      </w:r>
-      <w:r>
-        <w:t xml:space="preserve"> is </w:t>
-      </w:r>
-      <w:r>
-        <w:t xml:space="preserve">conspicuously absent </w:t>
-      </w:r>
-      <w:r>
-        <w:t xml:space="preserve">from the </w:t>
-      </w:r>
-      <w:r>
-        <w:t>literature.</w:t>
+        <w:t xml:space="preserve">This study uses advanced computational methodology to answer the previously unresolved question of whether epistasis arises in human complex traits. As Reviewer 1 points out, the topic of epistasis is of considerable significance to the field of complex traits in humans and in other species. It has important implications for evolutionary theory, for the theory of the resemblance between relatives and for applications such as trait prediction in artificial selection program and for human disease. Despite numerous highly cited reviews debating its importance over the past decade, statistical and computational limitations have made it impossible to search for epistasis empirically. Reviewer 2 correctly states that epistasis has already been shown (as do we in the manuscript), but the crucial difference is that when epistasis has been previously reported it has been in model organisms (e.g. yeast, chickens, mice) where genetic variation is generated artificially (e.g. through </w:t>
+      </w:r>
+      <w:bookmarkStart w:id="0" w:name="_GoBack"/>
+      <w:bookmarkEnd w:id="0"/>
+      <w:r>
+        <w:t>gene knockout studies or extreme selective breeding). This is largely irrelevant to the topic of our study, and the presentation of credible empirical evidence for epistasis influencing human complex traits is conspicuously absent from the literature.</w:t>
       </w:r>
     </w:p>
     <w:p/>
@@ -253,13 +114,32 @@
         <w:t xml:space="preserve"> We believe that statistical robustness is of the utmost importance, particularly when dealing with such a difficult problem, hence t</w:t>
       </w:r>
       <w:r>
-        <w:t>he emphasis of the manuscript was placed on the epistatic interactions that showed replication in two independent datasets, and this is the gold-standard for any statistical inference. The high degree of replication and concordance between discovery and replication populations reflects the robustness and highly conservative nature of the statistical methods we have used.  </w:t>
+        <w:t xml:space="preserve">he emphasis of the manuscript was placed on the </w:t>
+      </w:r>
+      <w:proofErr w:type="spellStart"/>
+      <w:r>
+        <w:t>epistatic</w:t>
+      </w:r>
+      <w:proofErr w:type="spellEnd"/>
+      <w:r>
+        <w:t xml:space="preserve"> interactions that showed replication in two independent datasets, and this is the </w:t>
+      </w:r>
+      <w:proofErr w:type="gramStart"/>
+      <w:r>
+        <w:t>gold-standard</w:t>
+      </w:r>
+      <w:proofErr w:type="gramEnd"/>
+      <w:r>
+        <w:t xml:space="preserve"> for any statistical inference. The high degree of replication </w:t>
+      </w:r>
+      <w:r>
+        <w:lastRenderedPageBreak/>
+        <w:t>and concordance between discovery and replication populations reflects the robustness and highly conservative nature of the statistical methods we have used.  </w:t>
       </w:r>
     </w:p>
     <w:p/>
     <w:p>
       <w:r>
-        <w:lastRenderedPageBreak/>
         <w:t>S</w:t>
       </w:r>
       <w:r>
@@ -365,13 +245,19 @@
     <w:p/>
     <w:p>
       <w:r>
-        <w:t>Peter Visscher and Gib</w:t>
+        <w:t xml:space="preserve">Peter </w:t>
+      </w:r>
+      <w:proofErr w:type="spellStart"/>
+      <w:r>
+        <w:t>Visscher</w:t>
+      </w:r>
+      <w:proofErr w:type="spellEnd"/>
+      <w:r>
+        <w:t xml:space="preserve"> and Gib</w:t>
       </w:r>
       <w:r>
         <w:t>ran</w:t>
       </w:r>
-      <w:bookmarkStart w:id="0" w:name="_GoBack"/>
-      <w:bookmarkEnd w:id="0"/>
       <w:r>
         <w:t xml:space="preserve"> Hemani, on behalf of all authors</w:t>
       </w:r>
@@ -545,7 +431,6 @@
   <w:style w:type="character" w:default="1" w:styleId="DefaultParagraphFont">
     <w:name w:val="Default Paragraph Font"/>
     <w:uiPriority w:val="1"/>
-    <w:semiHidden/>
     <w:unhideWhenUsed/>
   </w:style>
   <w:style w:type="table" w:default="1" w:styleId="TableNormal">
@@ -817,7 +702,6 @@
   <w:style w:type="character" w:default="1" w:styleId="DefaultParagraphFont">
     <w:name w:val="Default Paragraph Font"/>
     <w:uiPriority w:val="1"/>
-    <w:semiHidden/>
     <w:unhideWhenUsed/>
   </w:style>
   <w:style w:type="table" w:default="1" w:styleId="TableNormal">

</xml_diff>

<commit_message>
sent revision docs to peter for him to send to the editor
</commit_message>
<xml_diff>
--- a/docs/manuscript/appeal_letter.docx
+++ b/docs/manuscript/appeal_letter.docx
@@ -3,6 +3,8 @@
 <w:document xmlns:wpc="http://schemas.microsoft.com/office/word/2010/wordprocessingCanvas" xmlns:mo="http://schemas.microsoft.com/office/mac/office/2008/main" xmlns:mc="http://schemas.openxmlformats.org/markup-compatibility/2006" xmlns:mv="urn:schemas-microsoft-com:mac:vml" xmlns:o="urn:schemas-microsoft-com:office:office" xmlns:r="http://schemas.openxmlformats.org/officeDocument/2006/relationships" xmlns:m="http://schemas.openxmlformats.org/officeDocument/2006/math" xmlns:v="urn:schemas-microsoft-com:vml" xmlns:wp14="http://schemas.microsoft.com/office/word/2010/wordprocessingDrawing" xmlns:wp="http://schemas.openxmlformats.org/drawingml/2006/wordprocessingDrawing" xmlns:w10="urn:schemas-microsoft-com:office:word" xmlns:w="http://schemas.openxmlformats.org/wordprocessingml/2006/main" xmlns:w14="http://schemas.microsoft.com/office/word/2010/wordml" xmlns:wpg="http://schemas.microsoft.com/office/word/2010/wordprocessingGroup" xmlns:wpi="http://schemas.microsoft.com/office/word/2010/wordprocessingInk" xmlns:wne="http://schemas.microsoft.com/office/word/2006/wordml" xmlns:wps="http://schemas.microsoft.com/office/word/2010/wordprocessingShape" mc:Ignorable="w14 wp14">
   <w:body>
     <w:p>
+      <w:bookmarkStart w:id="0" w:name="_GoBack"/>
+      <w:bookmarkEnd w:id="0"/>
       <w:r>
         <w:t>Dear Magdalena,</w:t>
       </w:r>
@@ -88,12 +90,7 @@
     <w:p/>
     <w:p>
       <w:r>
-        <w:t xml:space="preserve">This study uses advanced computational methodology to answer the previously unresolved question of whether epistasis arises in human complex traits. As Reviewer 1 points out, the topic of epistasis is of considerable significance to the field of complex traits in humans and in other species. It has important implications for evolutionary theory, for the theory of the resemblance between relatives and for applications such as trait prediction in artificial selection program and for human disease. Despite numerous highly cited reviews debating its importance over the past decade, statistical and computational limitations have made it impossible to search for epistasis empirically. Reviewer 2 correctly states that epistasis has already been shown (as do we in the manuscript), but the crucial difference is that when epistasis has been previously reported it has been in model organisms (e.g. yeast, chickens, mice) where genetic variation is generated artificially (e.g. through </w:t>
-      </w:r>
-      <w:bookmarkStart w:id="0" w:name="_GoBack"/>
-      <w:bookmarkEnd w:id="0"/>
-      <w:r>
-        <w:t>gene knockout studies or extreme selective breeding). This is largely irrelevant to the topic of our study, and the presentation of credible empirical evidence for epistasis influencing human complex traits is conspicuously absent from the literature.</w:t>
+        <w:t>This study uses advanced computational methodology to answer the previously unresolved question of whether epistasis arises in human complex traits. As Reviewer 1 points out, the topic of epistasis is of considerable significance to the field of complex traits in humans and in other species. It has important implications for evolutionary theory, for the theory of the resemblance between relatives and for applications such as trait prediction in artificial selection program and for human disease. Despite numerous highly cited reviews debating its importance over the past decade, statistical and computational limitations have made it impossible to search for epistasis empirically. Reviewer 2 correctly states that epistasis has already been shown (as do we in the manuscript), but the crucial difference is that when epistasis has been previously reported it has been in model organisms (e.g. yeast, chickens, mice) where genetic variation is generated artificially (e.g. through gene knockout studies or extreme selective breeding). This is largely irrelevant to the topic of our study, and the presentation of credible empirical evidence for epistasis influencing human complex traits is conspicuously absent from the literature.</w:t>
       </w:r>
     </w:p>
     <w:p/>
@@ -431,6 +428,7 @@
   <w:style w:type="character" w:default="1" w:styleId="DefaultParagraphFont">
     <w:name w:val="Default Paragraph Font"/>
     <w:uiPriority w:val="1"/>
+    <w:semiHidden/>
     <w:unhideWhenUsed/>
   </w:style>
   <w:style w:type="table" w:default="1" w:styleId="TableNormal">
@@ -702,6 +700,7 @@
   <w:style w:type="character" w:default="1" w:styleId="DefaultParagraphFont">
     <w:name w:val="Default Paragraph Font"/>
     <w:uiPriority w:val="1"/>
+    <w:semiHidden/>
     <w:unhideWhenUsed/>
   </w:style>
   <w:style w:type="table" w:default="1" w:styleId="TableNormal">

</xml_diff>